<commit_message>
add ”XFRM数据处理流程“ in the doc
</commit_message>
<xml_diff>
--- a/业务流切换设计草稿.docx
+++ b/业务流切换设计草稿.docx
@@ -3,11 +3,6 @@
 <w:document xmlns:wpc="http://schemas.microsoft.com/office/word/2010/wordprocessingCanvas" xmlns:mc="http://schemas.openxmlformats.org/markup-compatibility/2006" xmlns:o="urn:schemas-microsoft-com:office:office" xmlns:r="http://schemas.openxmlformats.org/officeDocument/2006/relationships" xmlns:m="http://schemas.openxmlformats.org/officeDocument/2006/math" xmlns:v="urn:schemas-microsoft-com:vml" xmlns:wp14="http://schemas.microsoft.com/office/word/2010/wordprocessingDrawing" xmlns:wp="http://schemas.openxmlformats.org/drawingml/2006/wordprocessingDrawing" xmlns:w10="urn:schemas-microsoft-com:office:word" xmlns:w="http://schemas.openxmlformats.org/wordprocessingml/2006/main" xmlns:w14="http://schemas.microsoft.com/office/word/2010/wordml" xmlns:wpg="http://schemas.microsoft.com/office/word/2010/wordprocessingGroup" xmlns:wpi="http://schemas.microsoft.com/office/word/2010/wordprocessingInk" xmlns:wne="http://schemas.microsoft.com/office/word/2006/wordml" xmlns:wps="http://schemas.microsoft.com/office/word/2010/wordprocessingShape" mc:Ignorable="w14 wp14">
   <w:body>
     <w:p>
-      <w:pPr>
-        <w:rPr>
-          <w:rFonts w:hint="eastAsia"/>
-        </w:rPr>
-      </w:pPr>
       <w:r>
         <w:rPr>
           <w:rFonts w:hint="eastAsia"/>
@@ -181,11 +176,6 @@
       </w:r>
     </w:p>
     <w:p>
-      <w:pPr>
-        <w:rPr>
-          <w:rFonts w:hint="eastAsia"/>
-        </w:rPr>
-      </w:pPr>
       <w:r>
         <w:rPr>
           <w:rFonts w:hint="eastAsia"/>
@@ -505,6 +495,640 @@
         </w:rPr>
         <w:t xml:space="preserve"> table</w:t>
       </w:r>
+    </w:p>
+    <w:p>
+      <w:pPr>
+        <w:widowControl/>
+        <w:autoSpaceDE w:val="0"/>
+        <w:autoSpaceDN w:val="0"/>
+        <w:adjustRightInd w:val="0"/>
+        <w:ind w:firstLine="420"/>
+        <w:jc w:val="left"/>
+      </w:pPr>
+      <w:r>
+        <w:rPr>
+          <w:rFonts w:hint="eastAsia"/>
+        </w:rPr>
+        <w:tab/>
+        <w:t>248</w:t>
+      </w:r>
+      <w:r>
+        <w:rPr>
+          <w:rFonts w:hint="eastAsia"/>
+        </w:rPr>
+        <w:t>路由表</w:t>
+      </w:r>
+    </w:p>
+    <w:p>
+      <w:pPr>
+        <w:widowControl/>
+        <w:autoSpaceDE w:val="0"/>
+        <w:autoSpaceDN w:val="0"/>
+        <w:adjustRightInd w:val="0"/>
+        <w:ind w:firstLine="420"/>
+        <w:jc w:val="left"/>
+      </w:pPr>
+      <w:r>
+        <w:rPr>
+          <w:rFonts w:hint="eastAsia"/>
+        </w:rPr>
+        <w:tab/>
+      </w:r>
+      <w:proofErr w:type="gramStart"/>
+      <w:r>
+        <w:t>default</w:t>
+      </w:r>
+      <w:proofErr w:type="gramEnd"/>
+      <w:r>
+        <w:t xml:space="preserve"> via </w:t>
+      </w:r>
+      <w:r>
+        <w:t>202.187.</w:t>
+      </w:r>
+      <w:r>
+        <w:rPr>
+          <w:rFonts w:hint="eastAsia"/>
+        </w:rPr>
+        <w:t>0.254</w:t>
+      </w:r>
+      <w:r>
+        <w:t xml:space="preserve"> </w:t>
+      </w:r>
+      <w:proofErr w:type="spellStart"/>
+      <w:r>
+        <w:t>dev</w:t>
+      </w:r>
+      <w:proofErr w:type="spellEnd"/>
+      <w:r>
+        <w:t xml:space="preserve"> eth</w:t>
+      </w:r>
+      <w:r>
+        <w:rPr>
+          <w:rFonts w:hint="eastAsia"/>
+        </w:rPr>
+        <w:t>0</w:t>
+      </w:r>
+    </w:p>
+    <w:p>
+      <w:pPr>
+        <w:widowControl/>
+        <w:autoSpaceDE w:val="0"/>
+        <w:autoSpaceDN w:val="0"/>
+        <w:adjustRightInd w:val="0"/>
+        <w:ind w:firstLine="420"/>
+        <w:jc w:val="left"/>
+      </w:pPr>
+      <w:r>
+        <w:rPr>
+          <w:rFonts w:hint="eastAsia"/>
+        </w:rPr>
+        <w:tab/>
+        <w:t>249</w:t>
+      </w:r>
+      <w:r>
+        <w:rPr>
+          <w:rFonts w:hint="eastAsia"/>
+        </w:rPr>
+        <w:t>路由表</w:t>
+      </w:r>
+    </w:p>
+    <w:p>
+      <w:pPr>
+        <w:widowControl/>
+        <w:autoSpaceDE w:val="0"/>
+        <w:autoSpaceDN w:val="0"/>
+        <w:adjustRightInd w:val="0"/>
+        <w:ind w:firstLine="420"/>
+        <w:jc w:val="left"/>
+      </w:pPr>
+      <w:r>
+        <w:rPr>
+          <w:rFonts w:hint="eastAsia"/>
+        </w:rPr>
+        <w:tab/>
+      </w:r>
+      <w:proofErr w:type="gramStart"/>
+      <w:r>
+        <w:t>de</w:t>
+      </w:r>
+      <w:r>
+        <w:t>fault</w:t>
+      </w:r>
+      <w:proofErr w:type="gramEnd"/>
+      <w:r>
+        <w:t xml:space="preserve"> via 202.157.0.254 </w:t>
+      </w:r>
+      <w:proofErr w:type="spellStart"/>
+      <w:r>
+        <w:t>dev</w:t>
+      </w:r>
+      <w:proofErr w:type="spellEnd"/>
+      <w:r>
+        <w:t xml:space="preserve"> </w:t>
+      </w:r>
+      <w:r>
+        <w:rPr>
+          <w:rFonts w:hint="eastAsia"/>
+        </w:rPr>
+        <w:t>ath0</w:t>
+      </w:r>
+    </w:p>
+    <w:p>
+      <w:pPr>
+        <w:widowControl/>
+        <w:autoSpaceDE w:val="0"/>
+        <w:autoSpaceDN w:val="0"/>
+        <w:adjustRightInd w:val="0"/>
+        <w:ind w:left="420" w:firstLine="420"/>
+        <w:jc w:val="left"/>
+      </w:pPr>
+      <w:r>
+        <w:rPr>
+          <w:rFonts w:hint="eastAsia"/>
+        </w:rPr>
+        <w:t>250</w:t>
+      </w:r>
+      <w:r>
+        <w:rPr>
+          <w:rFonts w:hint="eastAsia"/>
+        </w:rPr>
+        <w:t>路由表</w:t>
+      </w:r>
+    </w:p>
+    <w:p>
+      <w:pPr>
+        <w:widowControl/>
+        <w:autoSpaceDE w:val="0"/>
+        <w:autoSpaceDN w:val="0"/>
+        <w:adjustRightInd w:val="0"/>
+        <w:ind w:left="420" w:firstLine="420"/>
+        <w:jc w:val="left"/>
+      </w:pPr>
+      <w:proofErr w:type="gramStart"/>
+      <w:r>
+        <w:rPr>
+          <w:rFonts w:hint="eastAsia"/>
+        </w:rPr>
+        <w:t>default</w:t>
+      </w:r>
+      <w:proofErr w:type="gramEnd"/>
+      <w:r>
+        <w:rPr>
+          <w:rFonts w:hint="eastAsia"/>
+        </w:rPr>
+        <w:t xml:space="preserve"> via tun1</w:t>
+      </w:r>
+    </w:p>
+    <w:p>
+      <w:pPr>
+        <w:widowControl/>
+        <w:autoSpaceDE w:val="0"/>
+        <w:autoSpaceDN w:val="0"/>
+        <w:adjustRightInd w:val="0"/>
+        <w:jc w:val="left"/>
+      </w:pPr>
+    </w:p>
+    <w:p>
+      <w:pPr>
+        <w:widowControl/>
+        <w:autoSpaceDE w:val="0"/>
+        <w:autoSpaceDN w:val="0"/>
+        <w:adjustRightInd w:val="0"/>
+        <w:jc w:val="left"/>
+      </w:pPr>
+      <w:r>
+        <w:rPr>
+          <w:rFonts w:hint="eastAsia"/>
+        </w:rPr>
+        <w:t>流程：</w:t>
+      </w:r>
+    </w:p>
+    <w:p>
+      <w:pPr>
+        <w:widowControl/>
+        <w:autoSpaceDE w:val="0"/>
+        <w:autoSpaceDN w:val="0"/>
+        <w:adjustRightInd w:val="0"/>
+        <w:ind w:firstLine="420"/>
+        <w:jc w:val="left"/>
+      </w:pPr>
+      <w:r>
+        <w:rPr>
+          <w:rFonts w:hint="eastAsia"/>
+        </w:rPr>
+        <w:t xml:space="preserve">1. </w:t>
+      </w:r>
+      <w:proofErr w:type="gramStart"/>
+      <w:r>
+        <w:rPr>
+          <w:rFonts w:hint="eastAsia"/>
+        </w:rPr>
+        <w:t>send</w:t>
+      </w:r>
+      <w:proofErr w:type="gramEnd"/>
+    </w:p>
+    <w:p>
+      <w:pPr>
+        <w:widowControl/>
+        <w:autoSpaceDE w:val="0"/>
+        <w:autoSpaceDN w:val="0"/>
+        <w:adjustRightInd w:val="0"/>
+        <w:jc w:val="left"/>
+      </w:pPr>
+      <w:r>
+        <w:rPr>
+          <w:rFonts w:hint="eastAsia"/>
+        </w:rPr>
+        <w:tab/>
+        <w:t>2.</w:t>
+      </w:r>
+      <w:r>
+        <w:rPr>
+          <w:rFonts w:hint="eastAsia"/>
+        </w:rPr>
+        <w:t>系统默认调用</w:t>
+      </w:r>
+      <w:r>
+        <w:rPr>
+          <w:rFonts w:hint="eastAsia"/>
+        </w:rPr>
+        <w:t xml:space="preserve"> </w:t>
+      </w:r>
+      <w:r>
+        <w:rPr>
+          <w:rFonts w:hint="eastAsia"/>
+        </w:rPr>
+        <w:t>路由查询（其实没用）</w:t>
+      </w:r>
+      <w:r>
+        <w:rPr>
+          <w:rFonts w:hint="eastAsia"/>
+        </w:rPr>
+        <w:t xml:space="preserve">, </w:t>
+      </w:r>
+      <w:r>
+        <w:rPr>
+          <w:rFonts w:hint="eastAsia"/>
+        </w:rPr>
+        <w:t>得到路由表</w:t>
+      </w:r>
+      <w:r>
+        <w:rPr>
+          <w:rFonts w:hint="eastAsia"/>
+        </w:rPr>
+        <w:t>250</w:t>
+      </w:r>
+      <w:r>
+        <w:rPr>
+          <w:rFonts w:hint="eastAsia"/>
+        </w:rPr>
+        <w:t>（</w:t>
+      </w:r>
+      <w:r>
+        <w:rPr>
+          <w:rFonts w:hint="eastAsia"/>
+        </w:rPr>
+        <w:t>tun1</w:t>
+      </w:r>
+      <w:r>
+        <w:rPr>
+          <w:rFonts w:hint="eastAsia"/>
+        </w:rPr>
+        <w:t>），</w:t>
+      </w:r>
+    </w:p>
+    <w:p>
+      <w:pPr>
+        <w:widowControl/>
+        <w:autoSpaceDE w:val="0"/>
+        <w:autoSpaceDN w:val="0"/>
+        <w:adjustRightInd w:val="0"/>
+        <w:jc w:val="left"/>
+      </w:pPr>
+      <w:r>
+        <w:rPr>
+          <w:rFonts w:hint="eastAsia"/>
+        </w:rPr>
+        <w:tab/>
+        <w:t>3.</w:t>
+      </w:r>
+      <w:r>
+        <w:rPr>
+          <w:rFonts w:hint="eastAsia"/>
+        </w:rPr>
+        <w:t>调用</w:t>
+      </w:r>
+      <w:proofErr w:type="spellStart"/>
+      <w:r>
+        <w:t>xfrm</w:t>
+      </w:r>
+      <w:proofErr w:type="spellEnd"/>
+      <w:r>
+        <w:t xml:space="preserve"> lookup</w:t>
+      </w:r>
+      <w:r>
+        <w:rPr>
+          <w:rFonts w:hint="eastAsia"/>
+        </w:rPr>
+        <w:t>函数</w:t>
+      </w:r>
+      <w:r>
+        <w:rPr>
+          <w:rFonts w:hint="eastAsia"/>
+        </w:rPr>
+        <w:t>（</w:t>
+      </w:r>
+      <w:r>
+        <w:rPr>
+          <w:rFonts w:hint="eastAsia"/>
+        </w:rPr>
+        <w:t>配置启动</w:t>
+      </w:r>
+      <w:proofErr w:type="spellStart"/>
+      <w:r>
+        <w:rPr>
+          <w:rFonts w:hint="eastAsia"/>
+        </w:rPr>
+        <w:t>xfrm</w:t>
+      </w:r>
+      <w:proofErr w:type="spellEnd"/>
+      <w:r>
+        <w:rPr>
+          <w:rFonts w:hint="eastAsia"/>
+        </w:rPr>
+        <w:t>后就能调用该函数</w:t>
+      </w:r>
+      <w:r>
+        <w:rPr>
+          <w:rFonts w:hint="eastAsia"/>
+        </w:rPr>
+        <w:t>），对数据包查询</w:t>
+      </w:r>
+      <w:proofErr w:type="spellStart"/>
+      <w:r>
+        <w:rPr>
+          <w:rFonts w:hint="eastAsia"/>
+        </w:rPr>
+        <w:t>xfrm</w:t>
+      </w:r>
+      <w:proofErr w:type="spellEnd"/>
+      <w:r>
+        <w:rPr>
+          <w:rFonts w:hint="eastAsia"/>
+        </w:rPr>
+        <w:t xml:space="preserve"> policy</w:t>
+      </w:r>
+      <w:r>
+        <w:rPr>
+          <w:rFonts w:hint="eastAsia"/>
+        </w:rPr>
+        <w:t>，</w:t>
+      </w:r>
+      <w:r>
+        <w:rPr>
+          <w:rFonts w:hint="eastAsia"/>
+        </w:rPr>
+        <w:t>因为一开始数据包没有源地址，数据包会获取</w:t>
+      </w:r>
+      <w:r>
+        <w:rPr>
+          <w:rFonts w:hint="eastAsia"/>
+        </w:rPr>
+        <w:t>tun1</w:t>
+      </w:r>
+      <w:r>
+        <w:rPr>
+          <w:rFonts w:hint="eastAsia"/>
+        </w:rPr>
+        <w:t>的设备</w:t>
+      </w:r>
+      <w:r>
+        <w:rPr>
+          <w:rFonts w:hint="eastAsia"/>
+        </w:rPr>
+        <w:t>的索引</w:t>
+      </w:r>
+      <w:r>
+        <w:rPr>
+          <w:rFonts w:hint="eastAsia"/>
+        </w:rPr>
+        <w:t>地址</w:t>
+      </w:r>
+      <w:r>
+        <w:rPr>
+          <w:rFonts w:hint="eastAsia"/>
+        </w:rPr>
+        <w:t>，</w:t>
+      </w:r>
+      <w:r>
+        <w:rPr>
+          <w:rFonts w:hint="eastAsia"/>
+        </w:rPr>
+        <w:t>查询成功后</w:t>
+      </w:r>
+      <w:r>
+        <w:rPr>
+          <w:rFonts w:hint="eastAsia"/>
+        </w:rPr>
+        <w:t xml:space="preserve"> template</w:t>
+      </w:r>
+      <w:r>
+        <w:rPr>
+          <w:rFonts w:hint="eastAsia"/>
+        </w:rPr>
+        <w:t>和</w:t>
+      </w:r>
+      <w:r>
+        <w:rPr>
+          <w:rFonts w:hint="eastAsia"/>
+        </w:rPr>
+        <w:t>state</w:t>
+      </w:r>
+      <w:r>
+        <w:rPr>
+          <w:rFonts w:hint="eastAsia"/>
+        </w:rPr>
+        <w:t>的比对等操作。生成一个</w:t>
+      </w:r>
+      <w:proofErr w:type="spellStart"/>
+      <w:r>
+        <w:rPr>
+          <w:rFonts w:hint="eastAsia"/>
+        </w:rPr>
+        <w:t>dst</w:t>
+      </w:r>
+      <w:proofErr w:type="spellEnd"/>
+      <w:r>
+        <w:rPr>
+          <w:rFonts w:hint="eastAsia"/>
+        </w:rPr>
+        <w:t>链表。</w:t>
+      </w:r>
+    </w:p>
+    <w:p>
+      <w:pPr>
+        <w:widowControl/>
+        <w:autoSpaceDE w:val="0"/>
+        <w:autoSpaceDN w:val="0"/>
+        <w:adjustRightInd w:val="0"/>
+        <w:jc w:val="left"/>
+        <w:rPr>
+          <w:color w:val="FF0000"/>
+        </w:rPr>
+      </w:pPr>
+      <w:r>
+        <w:rPr>
+          <w:rFonts w:hint="eastAsia"/>
+        </w:rPr>
+        <w:tab/>
+      </w:r>
+      <w:r>
+        <w:rPr>
+          <w:rFonts w:hint="eastAsia"/>
+          <w:color w:val="FF0000"/>
+        </w:rPr>
+        <w:t>如何用</w:t>
+      </w:r>
+      <w:proofErr w:type="spellStart"/>
+      <w:r>
+        <w:rPr>
+          <w:rFonts w:hint="eastAsia"/>
+          <w:color w:val="FF0000"/>
+        </w:rPr>
+        <w:t>xfrm</w:t>
+      </w:r>
+      <w:proofErr w:type="spellEnd"/>
+      <w:r>
+        <w:rPr>
+          <w:rFonts w:hint="eastAsia"/>
+          <w:color w:val="FF0000"/>
+        </w:rPr>
+        <w:t>标记，目前还需要调研，也是最重要的问题</w:t>
+      </w:r>
+    </w:p>
+    <w:p>
+      <w:pPr>
+        <w:widowControl/>
+        <w:autoSpaceDE w:val="0"/>
+        <w:autoSpaceDN w:val="0"/>
+        <w:adjustRightInd w:val="0"/>
+        <w:jc w:val="left"/>
+      </w:pPr>
+      <w:r>
+        <w:rPr>
+          <w:rFonts w:hint="eastAsia"/>
+        </w:rPr>
+        <w:tab/>
+        <w:t>4.</w:t>
+      </w:r>
+      <w:r>
+        <w:rPr>
+          <w:rFonts w:hint="eastAsia"/>
+        </w:rPr>
+        <w:t>对数据包添加包头。</w:t>
+      </w:r>
+      <w:r>
+        <w:rPr>
+          <w:rFonts w:hint="eastAsia"/>
+        </w:rPr>
+        <w:t>包头里放的是索引地址（源地址），目的地址</w:t>
+      </w:r>
+    </w:p>
+    <w:p>
+      <w:pPr>
+        <w:widowControl/>
+        <w:autoSpaceDE w:val="0"/>
+        <w:autoSpaceDN w:val="0"/>
+        <w:adjustRightInd w:val="0"/>
+        <w:jc w:val="left"/>
+        <w:rPr>
+          <w:rFonts w:hint="eastAsia"/>
+        </w:rPr>
+      </w:pPr>
+      <w:r>
+        <w:rPr>
+          <w:rFonts w:hint="eastAsia"/>
+        </w:rPr>
+        <w:tab/>
+      </w:r>
+      <w:r>
+        <w:rPr>
+          <w:rFonts w:hint="eastAsia"/>
+        </w:rPr>
+        <w:t>5.</w:t>
+      </w:r>
+      <w:r>
+        <w:rPr>
+          <w:rFonts w:hint="eastAsia"/>
+        </w:rPr>
+        <w:t>发包。</w:t>
+      </w:r>
+    </w:p>
+    <w:p>
+      <w:pPr>
+        <w:widowControl/>
+        <w:autoSpaceDE w:val="0"/>
+        <w:autoSpaceDN w:val="0"/>
+        <w:adjustRightInd w:val="0"/>
+        <w:jc w:val="left"/>
+        <w:rPr>
+          <w:rFonts w:hint="eastAsia"/>
+        </w:rPr>
+      </w:pPr>
+      <w:r>
+        <w:rPr>
+          <w:noProof/>
+        </w:rPr>
+        <w:lastRenderedPageBreak/>
+        <w:drawing>
+          <wp:inline distT="0" distB="0" distL="0" distR="0">
+            <wp:extent cx="5270500" cy="4401549"/>
+            <wp:effectExtent l="0" t="0" r="6350" b="0"/>
+            <wp:docPr id="1" name="图片 1" descr="I:\ld\毕设\集智\XFRM数据处理流程——数据发送.jpg"/>
+            <wp:cNvGraphicFramePr>
+              <a:graphicFrameLocks xmlns:a="http://schemas.openxmlformats.org/drawingml/2006/main" noChangeAspect="1"/>
+            </wp:cNvGraphicFramePr>
+            <a:graphic xmlns:a="http://schemas.openxmlformats.org/drawingml/2006/main">
+              <a:graphicData uri="http://schemas.openxmlformats.org/drawingml/2006/picture">
+                <pic:pic xmlns:pic="http://schemas.openxmlformats.org/drawingml/2006/picture">
+                  <pic:nvPicPr>
+                    <pic:cNvPr id="0" name="Picture 1" descr="I:\ld\毕设\集智\XFRM数据处理流程——数据发送.jpg"/>
+                    <pic:cNvPicPr>
+                      <a:picLocks noChangeAspect="1" noChangeArrowheads="1"/>
+                    </pic:cNvPicPr>
+                  </pic:nvPicPr>
+                  <pic:blipFill>
+                    <a:blip r:embed="rId7">
+                      <a:extLst>
+                        <a:ext uri="{28A0092B-C50C-407E-A947-70E740481C1C}">
+                          <a14:useLocalDpi xmlns:a14="http://schemas.microsoft.com/office/drawing/2010/main" val="0"/>
+                        </a:ext>
+                      </a:extLst>
+                    </a:blip>
+                    <a:srcRect/>
+                    <a:stretch>
+                      <a:fillRect/>
+                    </a:stretch>
+                  </pic:blipFill>
+                  <pic:spPr bwMode="auto">
+                    <a:xfrm>
+                      <a:off x="0" y="0"/>
+                      <a:ext cx="5270500" cy="4401549"/>
+                    </a:xfrm>
+                    <a:prstGeom prst="rect">
+                      <a:avLst/>
+                    </a:prstGeom>
+                    <a:noFill/>
+                    <a:ln>
+                      <a:noFill/>
+                    </a:ln>
+                  </pic:spPr>
+                </pic:pic>
+              </a:graphicData>
+            </a:graphic>
+          </wp:inline>
+        </w:drawing>
+      </w:r>
       <w:bookmarkStart w:id="2" w:name="_GoBack"/>
       <w:bookmarkEnd w:id="2"/>
     </w:p>
@@ -514,596 +1138,244 @@
         <w:autoSpaceDE w:val="0"/>
         <w:autoSpaceDN w:val="0"/>
         <w:adjustRightInd w:val="0"/>
-        <w:ind w:firstLine="420"/>
-        <w:jc w:val="left"/>
-      </w:pPr>
-      <w:r>
-        <w:rPr>
-          <w:rFonts w:hint="eastAsia"/>
-        </w:rPr>
-        <w:tab/>
-        <w:t>248</w:t>
-      </w:r>
-      <w:r>
-        <w:rPr>
-          <w:rFonts w:hint="eastAsia"/>
-        </w:rPr>
-        <w:t>路由表</w:t>
-      </w:r>
-    </w:p>
-    <w:p>
-      <w:pPr>
-        <w:widowControl/>
-        <w:autoSpaceDE w:val="0"/>
-        <w:autoSpaceDN w:val="0"/>
-        <w:adjustRightInd w:val="0"/>
-        <w:ind w:firstLine="420"/>
-        <w:jc w:val="left"/>
-      </w:pPr>
-      <w:r>
-        <w:rPr>
-          <w:rFonts w:hint="eastAsia"/>
-        </w:rPr>
-        <w:tab/>
-      </w:r>
-      <w:proofErr w:type="gramStart"/>
-      <w:r>
-        <w:t>default</w:t>
-      </w:r>
-      <w:proofErr w:type="gramEnd"/>
-      <w:r>
-        <w:t xml:space="preserve"> via </w:t>
-      </w:r>
-      <w:r>
-        <w:t>202.187.</w:t>
-      </w:r>
-      <w:r>
-        <w:rPr>
-          <w:rFonts w:hint="eastAsia"/>
-        </w:rPr>
-        <w:t>0.254</w:t>
-      </w:r>
-      <w:r>
-        <w:t xml:space="preserve"> </w:t>
-      </w:r>
-      <w:proofErr w:type="spellStart"/>
-      <w:r>
-        <w:t>dev</w:t>
-      </w:r>
-      <w:proofErr w:type="spellEnd"/>
-      <w:r>
-        <w:t xml:space="preserve"> eth</w:t>
-      </w:r>
-      <w:r>
-        <w:rPr>
-          <w:rFonts w:hint="eastAsia"/>
-        </w:rPr>
-        <w:t>0</w:t>
-      </w:r>
-    </w:p>
-    <w:p>
-      <w:pPr>
-        <w:widowControl/>
-        <w:autoSpaceDE w:val="0"/>
-        <w:autoSpaceDN w:val="0"/>
-        <w:adjustRightInd w:val="0"/>
-        <w:ind w:firstLine="420"/>
-        <w:jc w:val="left"/>
-      </w:pPr>
-      <w:r>
-        <w:rPr>
-          <w:rFonts w:hint="eastAsia"/>
-        </w:rPr>
-        <w:tab/>
-        <w:t>249</w:t>
-      </w:r>
-      <w:r>
-        <w:rPr>
-          <w:rFonts w:hint="eastAsia"/>
-        </w:rPr>
-        <w:t>路由表</w:t>
-      </w:r>
-    </w:p>
-    <w:p>
-      <w:pPr>
-        <w:widowControl/>
-        <w:autoSpaceDE w:val="0"/>
-        <w:autoSpaceDN w:val="0"/>
-        <w:adjustRightInd w:val="0"/>
-        <w:ind w:firstLine="420"/>
-        <w:jc w:val="left"/>
-      </w:pPr>
-      <w:r>
-        <w:rPr>
-          <w:rFonts w:hint="eastAsia"/>
-        </w:rPr>
-        <w:tab/>
-      </w:r>
-      <w:proofErr w:type="gramStart"/>
-      <w:r>
-        <w:t>de</w:t>
-      </w:r>
-      <w:r>
-        <w:t>fault</w:t>
-      </w:r>
-      <w:proofErr w:type="gramEnd"/>
-      <w:r>
-        <w:t xml:space="preserve"> via 202.157.0.254 </w:t>
-      </w:r>
-      <w:proofErr w:type="spellStart"/>
-      <w:r>
-        <w:t>dev</w:t>
-      </w:r>
-      <w:proofErr w:type="spellEnd"/>
-      <w:r>
-        <w:t xml:space="preserve"> </w:t>
-      </w:r>
-      <w:r>
-        <w:rPr>
-          <w:rFonts w:hint="eastAsia"/>
-        </w:rPr>
-        <w:t>ath0</w:t>
-      </w:r>
-    </w:p>
-    <w:p>
-      <w:pPr>
-        <w:widowControl/>
-        <w:autoSpaceDE w:val="0"/>
-        <w:autoSpaceDN w:val="0"/>
-        <w:adjustRightInd w:val="0"/>
-        <w:ind w:left="420" w:firstLine="420"/>
-        <w:jc w:val="left"/>
-      </w:pPr>
-      <w:r>
-        <w:rPr>
-          <w:rFonts w:hint="eastAsia"/>
-        </w:rPr>
-        <w:t>250</w:t>
-      </w:r>
-      <w:r>
-        <w:rPr>
-          <w:rFonts w:hint="eastAsia"/>
-        </w:rPr>
-        <w:t>路由表</w:t>
-      </w:r>
-    </w:p>
-    <w:p>
-      <w:pPr>
-        <w:widowControl/>
-        <w:autoSpaceDE w:val="0"/>
-        <w:autoSpaceDN w:val="0"/>
-        <w:adjustRightInd w:val="0"/>
-        <w:ind w:left="420" w:firstLine="420"/>
-        <w:jc w:val="left"/>
-      </w:pPr>
-      <w:proofErr w:type="gramStart"/>
-      <w:r>
-        <w:rPr>
-          <w:rFonts w:hint="eastAsia"/>
-        </w:rPr>
-        <w:t>default</w:t>
-      </w:r>
-      <w:proofErr w:type="gramEnd"/>
-      <w:r>
-        <w:rPr>
-          <w:rFonts w:hint="eastAsia"/>
-        </w:rPr>
-        <w:t xml:space="preserve"> via tun1</w:t>
-      </w:r>
-    </w:p>
-    <w:p>
-      <w:pPr>
-        <w:widowControl/>
-        <w:autoSpaceDE w:val="0"/>
-        <w:autoSpaceDN w:val="0"/>
-        <w:adjustRightInd w:val="0"/>
-        <w:jc w:val="left"/>
-      </w:pPr>
-    </w:p>
-    <w:p>
-      <w:pPr>
-        <w:widowControl/>
-        <w:autoSpaceDE w:val="0"/>
-        <w:autoSpaceDN w:val="0"/>
-        <w:adjustRightInd w:val="0"/>
-        <w:jc w:val="left"/>
-      </w:pPr>
-      <w:r>
-        <w:rPr>
-          <w:rFonts w:hint="eastAsia"/>
-        </w:rPr>
-        <w:t>流程：</w:t>
-      </w:r>
-    </w:p>
-    <w:p>
-      <w:pPr>
-        <w:widowControl/>
-        <w:autoSpaceDE w:val="0"/>
-        <w:autoSpaceDN w:val="0"/>
-        <w:adjustRightInd w:val="0"/>
-        <w:ind w:firstLine="420"/>
-        <w:jc w:val="left"/>
-      </w:pPr>
-      <w:r>
-        <w:rPr>
-          <w:rFonts w:hint="eastAsia"/>
-        </w:rPr>
-        <w:t xml:space="preserve">1. </w:t>
-      </w:r>
-      <w:proofErr w:type="gramStart"/>
-      <w:r>
-        <w:rPr>
-          <w:rFonts w:hint="eastAsia"/>
-        </w:rPr>
-        <w:t>send</w:t>
-      </w:r>
-      <w:proofErr w:type="gramEnd"/>
-    </w:p>
-    <w:p>
-      <w:pPr>
-        <w:widowControl/>
-        <w:autoSpaceDE w:val="0"/>
-        <w:autoSpaceDN w:val="0"/>
-        <w:adjustRightInd w:val="0"/>
-        <w:jc w:val="left"/>
-      </w:pPr>
-      <w:r>
-        <w:rPr>
-          <w:rFonts w:hint="eastAsia"/>
-        </w:rPr>
-        <w:tab/>
-        <w:t>2.</w:t>
-      </w:r>
-      <w:r>
-        <w:rPr>
-          <w:rFonts w:hint="eastAsia"/>
-        </w:rPr>
-        <w:t>系统默认调用</w:t>
-      </w:r>
-      <w:r>
-        <w:rPr>
-          <w:rFonts w:hint="eastAsia"/>
-        </w:rPr>
-        <w:t xml:space="preserve"> </w:t>
-      </w:r>
-      <w:r>
-        <w:rPr>
-          <w:rFonts w:hint="eastAsia"/>
-        </w:rPr>
-        <w:t>路由查询（其实没用）</w:t>
-      </w:r>
-      <w:r>
-        <w:rPr>
-          <w:rFonts w:hint="eastAsia"/>
-        </w:rPr>
-        <w:t xml:space="preserve">, </w:t>
-      </w:r>
-      <w:r>
-        <w:rPr>
-          <w:rFonts w:hint="eastAsia"/>
-        </w:rPr>
-        <w:t>得到路由表</w:t>
-      </w:r>
-      <w:r>
-        <w:rPr>
-          <w:rFonts w:hint="eastAsia"/>
-        </w:rPr>
-        <w:t>250</w:t>
-      </w:r>
-      <w:r>
-        <w:rPr>
-          <w:rFonts w:hint="eastAsia"/>
-        </w:rPr>
-        <w:t>（</w:t>
-      </w:r>
-      <w:r>
-        <w:rPr>
-          <w:rFonts w:hint="eastAsia"/>
-        </w:rPr>
-        <w:t>tun1</w:t>
-      </w:r>
-      <w:r>
-        <w:rPr>
-          <w:rFonts w:hint="eastAsia"/>
-        </w:rPr>
-        <w:t>），</w:t>
-      </w:r>
-    </w:p>
-    <w:p>
-      <w:pPr>
-        <w:widowControl/>
-        <w:autoSpaceDE w:val="0"/>
-        <w:autoSpaceDN w:val="0"/>
-        <w:adjustRightInd w:val="0"/>
-        <w:jc w:val="left"/>
-        <w:rPr>
-          <w:rFonts w:hint="eastAsia"/>
-        </w:rPr>
-      </w:pPr>
-      <w:r>
-        <w:rPr>
-          <w:rFonts w:hint="eastAsia"/>
-        </w:rPr>
-        <w:tab/>
-        <w:t>3.</w:t>
-      </w:r>
-      <w:r>
-        <w:rPr>
-          <w:rFonts w:hint="eastAsia"/>
-        </w:rPr>
-        <w:t>调用</w:t>
-      </w:r>
-      <w:proofErr w:type="spellStart"/>
-      <w:r>
-        <w:t>xfrm</w:t>
-      </w:r>
-      <w:proofErr w:type="spellEnd"/>
-      <w:r>
-        <w:t xml:space="preserve"> lookup</w:t>
-      </w:r>
-      <w:r>
-        <w:rPr>
-          <w:rFonts w:hint="eastAsia"/>
-        </w:rPr>
-        <w:t>函数</w:t>
-      </w:r>
-      <w:r>
-        <w:rPr>
-          <w:rFonts w:hint="eastAsia"/>
-        </w:rPr>
-        <w:t>（</w:t>
-      </w:r>
-      <w:r>
-        <w:rPr>
-          <w:rFonts w:hint="eastAsia"/>
-        </w:rPr>
-        <w:t>配置启动</w:t>
-      </w:r>
-      <w:proofErr w:type="spellStart"/>
-      <w:r>
-        <w:rPr>
-          <w:rFonts w:hint="eastAsia"/>
-        </w:rPr>
-        <w:t>xfrm</w:t>
-      </w:r>
-      <w:proofErr w:type="spellEnd"/>
-      <w:r>
-        <w:rPr>
-          <w:rFonts w:hint="eastAsia"/>
-        </w:rPr>
-        <w:t>后就能调用该函数</w:t>
-      </w:r>
-      <w:r>
-        <w:rPr>
-          <w:rFonts w:hint="eastAsia"/>
-        </w:rPr>
-        <w:t>），对数据包查询</w:t>
-      </w:r>
-      <w:proofErr w:type="spellStart"/>
-      <w:r>
-        <w:rPr>
-          <w:rFonts w:hint="eastAsia"/>
-        </w:rPr>
-        <w:t>xfrm</w:t>
-      </w:r>
-      <w:proofErr w:type="spellEnd"/>
-      <w:r>
-        <w:rPr>
-          <w:rFonts w:hint="eastAsia"/>
-        </w:rPr>
-        <w:t xml:space="preserve"> policy</w:t>
-      </w:r>
-      <w:r>
-        <w:rPr>
-          <w:rFonts w:hint="eastAsia"/>
-        </w:rPr>
-        <w:t>，</w:t>
-      </w:r>
-      <w:r>
-        <w:rPr>
-          <w:rFonts w:hint="eastAsia"/>
-        </w:rPr>
-        <w:t>因为一开始数据包没有源地址，数据包会获取</w:t>
-      </w:r>
-      <w:r>
-        <w:rPr>
-          <w:rFonts w:hint="eastAsia"/>
-        </w:rPr>
-        <w:t>tun1</w:t>
-      </w:r>
-      <w:r>
-        <w:rPr>
-          <w:rFonts w:hint="eastAsia"/>
-        </w:rPr>
-        <w:t>的设备</w:t>
-      </w:r>
-      <w:r>
-        <w:rPr>
-          <w:rFonts w:hint="eastAsia"/>
-        </w:rPr>
-        <w:t>的索引</w:t>
-      </w:r>
-      <w:r>
-        <w:rPr>
-          <w:rFonts w:hint="eastAsia"/>
-        </w:rPr>
-        <w:t>地址</w:t>
-      </w:r>
-      <w:r>
-        <w:rPr>
-          <w:rFonts w:hint="eastAsia"/>
-        </w:rPr>
-        <w:t>，</w:t>
-      </w:r>
-      <w:r>
-        <w:rPr>
-          <w:rFonts w:hint="eastAsia"/>
-        </w:rPr>
-        <w:t>查询成功后</w:t>
-      </w:r>
-      <w:r>
-        <w:rPr>
-          <w:rFonts w:hint="eastAsia"/>
-        </w:rPr>
-        <w:t xml:space="preserve"> template</w:t>
-      </w:r>
-      <w:r>
-        <w:rPr>
-          <w:rFonts w:hint="eastAsia"/>
-        </w:rPr>
-        <w:t>和</w:t>
-      </w:r>
-      <w:r>
-        <w:rPr>
-          <w:rFonts w:hint="eastAsia"/>
-        </w:rPr>
-        <w:t>state</w:t>
-      </w:r>
-      <w:r>
-        <w:rPr>
-          <w:rFonts w:hint="eastAsia"/>
-        </w:rPr>
-        <w:t>的比对等操作。生成一个</w:t>
-      </w:r>
-      <w:proofErr w:type="spellStart"/>
-      <w:r>
-        <w:rPr>
-          <w:rFonts w:hint="eastAsia"/>
-        </w:rPr>
-        <w:t>dst</w:t>
-      </w:r>
-      <w:proofErr w:type="spellEnd"/>
-      <w:r>
-        <w:rPr>
-          <w:rFonts w:hint="eastAsia"/>
-        </w:rPr>
-        <w:t>链表。</w:t>
-      </w:r>
-    </w:p>
-    <w:p>
-      <w:pPr>
-        <w:widowControl/>
-        <w:autoSpaceDE w:val="0"/>
-        <w:autoSpaceDN w:val="0"/>
-        <w:adjustRightInd w:val="0"/>
-        <w:jc w:val="left"/>
-        <w:rPr>
-          <w:color w:val="FF0000"/>
-        </w:rPr>
-      </w:pPr>
-      <w:r>
-        <w:rPr>
-          <w:rFonts w:hint="eastAsia"/>
-        </w:rPr>
-        <w:tab/>
-      </w:r>
-      <w:r>
-        <w:rPr>
-          <w:rFonts w:hint="eastAsia"/>
-          <w:color w:val="FF0000"/>
-        </w:rPr>
-        <w:t>如何用</w:t>
-      </w:r>
-      <w:proofErr w:type="spellStart"/>
-      <w:r>
-        <w:rPr>
-          <w:rFonts w:hint="eastAsia"/>
-          <w:color w:val="FF0000"/>
-        </w:rPr>
-        <w:t>xfrm</w:t>
-      </w:r>
-      <w:proofErr w:type="spellEnd"/>
-      <w:r>
-        <w:rPr>
-          <w:rFonts w:hint="eastAsia"/>
-          <w:color w:val="FF0000"/>
-        </w:rPr>
-        <w:t>标记，目前还需要调研，也是最重要的问题</w:t>
-      </w:r>
-    </w:p>
-    <w:p>
-      <w:pPr>
-        <w:widowControl/>
-        <w:autoSpaceDE w:val="0"/>
-        <w:autoSpaceDN w:val="0"/>
-        <w:adjustRightInd w:val="0"/>
-        <w:jc w:val="left"/>
-      </w:pPr>
-      <w:r>
-        <w:rPr>
-          <w:rFonts w:hint="eastAsia"/>
-        </w:rPr>
-        <w:tab/>
-        <w:t>4.</w:t>
-      </w:r>
-      <w:r>
-        <w:rPr>
-          <w:rFonts w:hint="eastAsia"/>
-        </w:rPr>
-        <w:t>对数据包添加包头。</w:t>
-      </w:r>
-      <w:r>
-        <w:rPr>
-          <w:rFonts w:hint="eastAsia"/>
-        </w:rPr>
-        <w:t>包头里放的是索引地址（源地址），目的地址</w:t>
-      </w:r>
-    </w:p>
-    <w:p>
-      <w:pPr>
-        <w:widowControl/>
-        <w:autoSpaceDE w:val="0"/>
-        <w:autoSpaceDN w:val="0"/>
-        <w:adjustRightInd w:val="0"/>
-        <w:jc w:val="left"/>
-      </w:pPr>
-      <w:r>
-        <w:rPr>
-          <w:rFonts w:hint="eastAsia"/>
-        </w:rPr>
-        <w:tab/>
-      </w:r>
-      <w:r>
-        <w:rPr>
-          <w:rFonts w:hint="eastAsia"/>
-        </w:rPr>
-        <w:t>5.</w:t>
-      </w:r>
-      <w:r>
-        <w:rPr>
-          <w:rFonts w:hint="eastAsia"/>
-        </w:rPr>
-        <w:t>发包。</w:t>
-      </w:r>
-    </w:p>
-    <w:p>
-      <w:pPr>
-        <w:widowControl/>
-        <w:autoSpaceDE w:val="0"/>
-        <w:autoSpaceDN w:val="0"/>
-        <w:adjustRightInd w:val="0"/>
-        <w:jc w:val="left"/>
-      </w:pPr>
-    </w:p>
-    <w:p>
-      <w:pPr>
-        <w:widowControl/>
-        <w:autoSpaceDE w:val="0"/>
-        <w:autoSpaceDN w:val="0"/>
-        <w:adjustRightInd w:val="0"/>
-        <w:jc w:val="left"/>
-      </w:pPr>
-    </w:p>
-    <w:p>
-      <w:pPr>
-        <w:widowControl/>
-        <w:autoSpaceDE w:val="0"/>
-        <w:autoSpaceDN w:val="0"/>
-        <w:adjustRightInd w:val="0"/>
-        <w:jc w:val="left"/>
-        <w:rPr>
-          <w:rFonts w:hint="eastAsia"/>
-        </w:rPr>
+        <w:jc w:val="left"/>
+        <w:rPr>
+          <w:rFonts w:hint="eastAsia"/>
+        </w:rPr>
+      </w:pPr>
+    </w:p>
+    <w:p>
+      <w:pPr>
+        <w:widowControl/>
+        <w:autoSpaceDE w:val="0"/>
+        <w:autoSpaceDN w:val="0"/>
+        <w:adjustRightInd w:val="0"/>
+        <w:jc w:val="left"/>
+        <w:rPr>
+          <w:rFonts w:hint="eastAsia"/>
+        </w:rPr>
+      </w:pPr>
+    </w:p>
+    <w:p>
+      <w:pPr>
+        <w:widowControl/>
+        <w:autoSpaceDE w:val="0"/>
+        <w:autoSpaceDN w:val="0"/>
+        <w:adjustRightInd w:val="0"/>
+        <w:jc w:val="left"/>
+        <w:rPr>
+          <w:rFonts w:hint="eastAsia"/>
+        </w:rPr>
+      </w:pPr>
+    </w:p>
+    <w:p>
+      <w:pPr>
+        <w:widowControl/>
+        <w:autoSpaceDE w:val="0"/>
+        <w:autoSpaceDN w:val="0"/>
+        <w:adjustRightInd w:val="0"/>
+        <w:jc w:val="left"/>
+        <w:rPr>
+          <w:rFonts w:hint="eastAsia"/>
+        </w:rPr>
+      </w:pPr>
+    </w:p>
+    <w:p>
+      <w:pPr>
+        <w:widowControl/>
+        <w:autoSpaceDE w:val="0"/>
+        <w:autoSpaceDN w:val="0"/>
+        <w:adjustRightInd w:val="0"/>
+        <w:jc w:val="left"/>
+        <w:rPr>
+          <w:rFonts w:hint="eastAsia"/>
+        </w:rPr>
+      </w:pPr>
+    </w:p>
+    <w:p>
+      <w:pPr>
+        <w:widowControl/>
+        <w:autoSpaceDE w:val="0"/>
+        <w:autoSpaceDN w:val="0"/>
+        <w:adjustRightInd w:val="0"/>
+        <w:jc w:val="left"/>
+        <w:rPr>
+          <w:rFonts w:hint="eastAsia"/>
+        </w:rPr>
+      </w:pPr>
+    </w:p>
+    <w:p>
+      <w:pPr>
+        <w:widowControl/>
+        <w:autoSpaceDE w:val="0"/>
+        <w:autoSpaceDN w:val="0"/>
+        <w:adjustRightInd w:val="0"/>
+        <w:jc w:val="left"/>
+        <w:rPr>
+          <w:rFonts w:hint="eastAsia"/>
+        </w:rPr>
+      </w:pPr>
+    </w:p>
+    <w:p>
+      <w:pPr>
+        <w:widowControl/>
+        <w:autoSpaceDE w:val="0"/>
+        <w:autoSpaceDN w:val="0"/>
+        <w:adjustRightInd w:val="0"/>
+        <w:jc w:val="left"/>
+        <w:rPr>
+          <w:rFonts w:hint="eastAsia"/>
+        </w:rPr>
+      </w:pPr>
+    </w:p>
+    <w:p>
+      <w:pPr>
+        <w:widowControl/>
+        <w:autoSpaceDE w:val="0"/>
+        <w:autoSpaceDN w:val="0"/>
+        <w:adjustRightInd w:val="0"/>
+        <w:jc w:val="left"/>
+        <w:rPr>
+          <w:rFonts w:hint="eastAsia"/>
+        </w:rPr>
+      </w:pPr>
+    </w:p>
+    <w:p>
+      <w:pPr>
+        <w:widowControl/>
+        <w:autoSpaceDE w:val="0"/>
+        <w:autoSpaceDN w:val="0"/>
+        <w:adjustRightInd w:val="0"/>
+        <w:jc w:val="left"/>
+        <w:rPr>
+          <w:rFonts w:hint="eastAsia"/>
+        </w:rPr>
+      </w:pPr>
+    </w:p>
+    <w:p>
+      <w:pPr>
+        <w:widowControl/>
+        <w:autoSpaceDE w:val="0"/>
+        <w:autoSpaceDN w:val="0"/>
+        <w:adjustRightInd w:val="0"/>
+        <w:jc w:val="left"/>
+      </w:pPr>
+    </w:p>
+    <w:p>
+      <w:pPr>
+        <w:widowControl/>
+        <w:autoSpaceDE w:val="0"/>
+        <w:autoSpaceDN w:val="0"/>
+        <w:adjustRightInd w:val="0"/>
+        <w:jc w:val="left"/>
+        <w:rPr>
+          <w:rFonts w:hint="eastAsia"/>
+        </w:rPr>
+      </w:pPr>
+    </w:p>
+    <w:p>
+      <w:pPr>
+        <w:widowControl/>
+        <w:autoSpaceDE w:val="0"/>
+        <w:autoSpaceDN w:val="0"/>
+        <w:adjustRightInd w:val="0"/>
+        <w:jc w:val="left"/>
+        <w:rPr>
+          <w:rFonts w:hint="eastAsia"/>
+        </w:rPr>
+      </w:pPr>
+    </w:p>
+    <w:p>
+      <w:pPr>
+        <w:widowControl/>
+        <w:autoSpaceDE w:val="0"/>
+        <w:autoSpaceDN w:val="0"/>
+        <w:adjustRightInd w:val="0"/>
+        <w:jc w:val="left"/>
+        <w:rPr>
+          <w:rFonts w:hint="eastAsia"/>
+        </w:rPr>
+      </w:pPr>
+    </w:p>
+    <w:p>
+      <w:pPr>
+        <w:widowControl/>
+        <w:autoSpaceDE w:val="0"/>
+        <w:autoSpaceDN w:val="0"/>
+        <w:adjustRightInd w:val="0"/>
+        <w:jc w:val="left"/>
+        <w:rPr>
+          <w:rFonts w:hint="eastAsia"/>
+        </w:rPr>
+      </w:pPr>
+    </w:p>
+    <w:p>
+      <w:pPr>
+        <w:widowControl/>
+        <w:autoSpaceDE w:val="0"/>
+        <w:autoSpaceDN w:val="0"/>
+        <w:adjustRightInd w:val="0"/>
+        <w:jc w:val="left"/>
+        <w:rPr>
+          <w:rFonts w:hint="eastAsia"/>
+        </w:rPr>
+      </w:pPr>
+    </w:p>
+    <w:p>
+      <w:pPr>
+        <w:widowControl/>
+        <w:autoSpaceDE w:val="0"/>
+        <w:autoSpaceDN w:val="0"/>
+        <w:adjustRightInd w:val="0"/>
+        <w:jc w:val="left"/>
+        <w:rPr>
+          <w:rFonts w:hint="eastAsia"/>
+        </w:rPr>
+      </w:pPr>
+    </w:p>
+    <w:p>
+      <w:pPr>
+        <w:widowControl/>
+        <w:autoSpaceDE w:val="0"/>
+        <w:autoSpaceDN w:val="0"/>
+        <w:adjustRightInd w:val="0"/>
+        <w:jc w:val="left"/>
+        <w:rPr>
+          <w:rFonts w:hint="eastAsia"/>
+        </w:rPr>
+      </w:pPr>
+    </w:p>
+    <w:p>
+      <w:pPr>
+        <w:widowControl/>
+        <w:autoSpaceDE w:val="0"/>
+        <w:autoSpaceDN w:val="0"/>
+        <w:adjustRightInd w:val="0"/>
+        <w:jc w:val="left"/>
+        <w:rPr>
+          <w:rFonts w:hint="eastAsia"/>
+        </w:rPr>
+      </w:pPr>
+    </w:p>
+    <w:p>
+      <w:pPr>
+        <w:widowControl/>
+        <w:autoSpaceDE w:val="0"/>
+        <w:autoSpaceDN w:val="0"/>
+        <w:adjustRightInd w:val="0"/>
+        <w:jc w:val="left"/>
+        <w:rPr>
+          <w:rFonts w:hint="eastAsia"/>
+        </w:rPr>
+      </w:pPr>
+    </w:p>
+    <w:p>
+      <w:pPr>
+        <w:widowControl/>
+        <w:autoSpaceDE w:val="0"/>
+        <w:autoSpaceDN w:val="0"/>
+        <w:adjustRightInd w:val="0"/>
+        <w:jc w:val="left"/>
       </w:pPr>
     </w:p>
     <w:p>
@@ -1491,6 +1763,31 @@
       <w:szCs w:val="18"/>
     </w:rPr>
   </w:style>
+  <w:style w:type="paragraph" w:styleId="a5">
+    <w:name w:val="Balloon Text"/>
+    <w:basedOn w:val="a"/>
+    <w:link w:val="Char1"/>
+    <w:uiPriority w:val="99"/>
+    <w:semiHidden/>
+    <w:unhideWhenUsed/>
+    <w:rsid w:val="003D597C"/>
+    <w:rPr>
+      <w:sz w:val="18"/>
+      <w:szCs w:val="18"/>
+    </w:rPr>
+  </w:style>
+  <w:style w:type="character" w:customStyle="1" w:styleId="Char1">
+    <w:name w:val="批注框文本 Char"/>
+    <w:basedOn w:val="a0"/>
+    <w:link w:val="a5"/>
+    <w:uiPriority w:val="99"/>
+    <w:semiHidden/>
+    <w:rsid w:val="003D597C"/>
+    <w:rPr>
+      <w:sz w:val="18"/>
+      <w:szCs w:val="18"/>
+    </w:rPr>
+  </w:style>
 </w:styles>
 </file>
 
@@ -1742,6 +2039,31 @@
     <w:link w:val="a4"/>
     <w:uiPriority w:val="99"/>
     <w:rsid w:val="00673BCD"/>
+    <w:rPr>
+      <w:sz w:val="18"/>
+      <w:szCs w:val="18"/>
+    </w:rPr>
+  </w:style>
+  <w:style w:type="paragraph" w:styleId="a5">
+    <w:name w:val="Balloon Text"/>
+    <w:basedOn w:val="a"/>
+    <w:link w:val="Char1"/>
+    <w:uiPriority w:val="99"/>
+    <w:semiHidden/>
+    <w:unhideWhenUsed/>
+    <w:rsid w:val="003D597C"/>
+    <w:rPr>
+      <w:sz w:val="18"/>
+      <w:szCs w:val="18"/>
+    </w:rPr>
+  </w:style>
+  <w:style w:type="character" w:customStyle="1" w:styleId="Char1">
+    <w:name w:val="批注框文本 Char"/>
+    <w:basedOn w:val="a0"/>
+    <w:link w:val="a5"/>
+    <w:uiPriority w:val="99"/>
+    <w:semiHidden/>
+    <w:rsid w:val="003D597C"/>
     <w:rPr>
       <w:sz w:val="18"/>
       <w:szCs w:val="18"/>

</xml_diff>

<commit_message>
update the address configuration
</commit_message>
<xml_diff>
--- a/业务流切换设计草稿.docx
+++ b/业务流切换设计草稿.docx
@@ -1,6 +1,6 @@
 
 <file path=word/document.xml><?xml version="1.0" encoding="utf-8"?>
-<w:document xmlns:wpc="http://schemas.microsoft.com/office/word/2010/wordprocessingCanvas" xmlns:mo="http://schemas.microsoft.com/office/mac/office/2008/main" xmlns:mc="http://schemas.openxmlformats.org/markup-compatibility/2006" xmlns:mv="urn:schemas-microsoft-com:mac:vml" xmlns:o="urn:schemas-microsoft-com:office:office" xmlns:r="http://schemas.openxmlformats.org/officeDocument/2006/relationships" xmlns:m="http://schemas.openxmlformats.org/officeDocument/2006/math" xmlns:v="urn:schemas-microsoft-com:vml" xmlns:wp14="http://schemas.microsoft.com/office/word/2010/wordprocessingDrawing" xmlns:wp="http://schemas.openxmlformats.org/drawingml/2006/wordprocessingDrawing" xmlns:w10="urn:schemas-microsoft-com:office:word" xmlns:w="http://schemas.openxmlformats.org/wordprocessingml/2006/main" xmlns:w14="http://schemas.microsoft.com/office/word/2010/wordml" xmlns:wpg="http://schemas.microsoft.com/office/word/2010/wordprocessingGroup" xmlns:wpi="http://schemas.microsoft.com/office/word/2010/wordprocessingInk" xmlns:wne="http://schemas.microsoft.com/office/word/2006/wordml" xmlns:wps="http://schemas.microsoft.com/office/word/2010/wordprocessingShape" mc:Ignorable="w14 wp14">
+<w:document xmlns:wpc="http://schemas.microsoft.com/office/word/2010/wordprocessingCanvas" xmlns:mc="http://schemas.openxmlformats.org/markup-compatibility/2006" xmlns:o="urn:schemas-microsoft-com:office:office" xmlns:r="http://schemas.openxmlformats.org/officeDocument/2006/relationships" xmlns:m="http://schemas.openxmlformats.org/officeDocument/2006/math" xmlns:v="urn:schemas-microsoft-com:vml" xmlns:wp14="http://schemas.microsoft.com/office/word/2010/wordprocessingDrawing" xmlns:wp="http://schemas.openxmlformats.org/drawingml/2006/wordprocessingDrawing" xmlns:w10="urn:schemas-microsoft-com:office:word" xmlns:w="http://schemas.openxmlformats.org/wordprocessingml/2006/main" xmlns:w14="http://schemas.microsoft.com/office/word/2010/wordml" xmlns:wpg="http://schemas.microsoft.com/office/word/2010/wordprocessingGroup" xmlns:wpi="http://schemas.microsoft.com/office/word/2010/wordprocessingInk" xmlns:wne="http://schemas.microsoft.com/office/word/2006/wordml" xmlns:wps="http://schemas.microsoft.com/office/word/2010/wordprocessingShape" mc:Ignorable="w14 wp14">
   <w:body>
     <w:p>
       <w:r>
@@ -38,21 +38,33 @@
       <w:r>
         <w:t>配置</w:t>
       </w:r>
-      <w:r>
-        <w:t>coa-&gt;</w:t>
+      <w:proofErr w:type="spellStart"/>
+      <w:r>
+        <w:t>coa</w:t>
+      </w:r>
+      <w:proofErr w:type="spellEnd"/>
+      <w:r>
+        <w:t>-&gt;</w:t>
       </w:r>
       <w:r>
         <w:t>发</w:t>
       </w:r>
-      <w:r>
-        <w:t>bu-&gt;</w:t>
+      <w:proofErr w:type="spellStart"/>
+      <w:r>
+        <w:t>bu</w:t>
+      </w:r>
+      <w:proofErr w:type="spellEnd"/>
+      <w:r>
+        <w:t>-&gt;</w:t>
       </w:r>
       <w:r>
         <w:t>接</w:t>
       </w:r>
+      <w:proofErr w:type="spellStart"/>
       <w:r>
         <w:t>ba</w:t>
       </w:r>
+      <w:proofErr w:type="spellEnd"/>
       <w:r>
         <w:t>（两个端口）</w:t>
       </w:r>
@@ -79,8 +91,12 @@
     <w:p>
       <w:r>
         <w:tab/>
+      </w:r>
+      <w:proofErr w:type="spellStart"/>
+      <w:r>
         <w:t>ipip</w:t>
       </w:r>
+      <w:proofErr w:type="spellEnd"/>
       <w:r>
         <w:t>隧道</w:t>
       </w:r>
@@ -163,8 +179,21 @@
         <w:ind w:firstLine="420"/>
         <w:jc w:val="left"/>
       </w:pPr>
-      <w:r>
-        <w:t>default via 202.187.0.254 dev eth0</w:t>
+      <w:proofErr w:type="gramStart"/>
+      <w:r>
+        <w:t>default</w:t>
+      </w:r>
+      <w:proofErr w:type="gramEnd"/>
+      <w:r>
+        <w:t xml:space="preserve"> via 202.187.0.254 </w:t>
+      </w:r>
+      <w:proofErr w:type="spellStart"/>
+      <w:r>
+        <w:t>dev</w:t>
+      </w:r>
+      <w:proofErr w:type="spellEnd"/>
+      <w:r>
+        <w:t xml:space="preserve"> eth0</w:t>
       </w:r>
     </w:p>
     <w:p>
@@ -186,8 +215,21 @@
         <w:ind w:firstLine="420"/>
         <w:jc w:val="left"/>
       </w:pPr>
-      <w:r>
-        <w:t>default via 202.157.0.254 dev ath0</w:t>
+      <w:proofErr w:type="gramStart"/>
+      <w:r>
+        <w:t>default</w:t>
+      </w:r>
+      <w:proofErr w:type="gramEnd"/>
+      <w:r>
+        <w:t xml:space="preserve"> via 202.157.0.254 </w:t>
+      </w:r>
+      <w:proofErr w:type="spellStart"/>
+      <w:r>
+        <w:t>dev</w:t>
+      </w:r>
+      <w:proofErr w:type="spellEnd"/>
+      <w:r>
+        <w:t xml:space="preserve"> ath0</w:t>
       </w:r>
     </w:p>
     <w:p>
@@ -209,8 +251,13 @@
         <w:ind w:firstLine="420"/>
         <w:jc w:val="left"/>
       </w:pPr>
-      <w:r>
-        <w:t>default via tnl1</w:t>
+      <w:proofErr w:type="gramStart"/>
+      <w:r>
+        <w:t>default</w:t>
+      </w:r>
+      <w:proofErr w:type="gramEnd"/>
+      <w:r>
+        <w:t xml:space="preserve"> via tnl1</w:t>
       </w:r>
     </w:p>
     <w:p>
@@ -293,20 +340,32 @@
       <w:r>
         <w:t>调用</w:t>
       </w:r>
-      <w:r>
-        <w:t>xfrm lookup</w:t>
+      <w:proofErr w:type="spellStart"/>
+      <w:r>
+        <w:t>xfrm</w:t>
+      </w:r>
+      <w:proofErr w:type="spellEnd"/>
+      <w:r>
+        <w:t xml:space="preserve"> lookup</w:t>
       </w:r>
       <w:r>
         <w:t>函数（配置启动</w:t>
       </w:r>
+      <w:proofErr w:type="spellStart"/>
       <w:r>
         <w:t>xfrm</w:t>
       </w:r>
+      <w:proofErr w:type="spellEnd"/>
       <w:r>
         <w:t>后就能调用该函数），对数据包查询</w:t>
       </w:r>
-      <w:r>
-        <w:t>xfrm policy</w:t>
+      <w:proofErr w:type="spellStart"/>
+      <w:r>
+        <w:t>xfrm</w:t>
+      </w:r>
+      <w:proofErr w:type="spellEnd"/>
+      <w:r>
+        <w:t xml:space="preserve"> policy</w:t>
       </w:r>
       <w:r>
         <w:t>，因为一开始数据包没有源地址，数据包会获取</w:t>
@@ -329,9 +388,11 @@
       <w:r>
         <w:t>的比对等操作。生成一个</w:t>
       </w:r>
+      <w:proofErr w:type="spellStart"/>
       <w:r>
         <w:t>dst</w:t>
       </w:r>
+      <w:proofErr w:type="spellEnd"/>
       <w:r>
         <w:t>链表。</w:t>
       </w:r>
@@ -352,12 +413,14 @@
         </w:rPr>
         <w:t>如果发生流切换，更新</w:t>
       </w:r>
+      <w:proofErr w:type="spellStart"/>
       <w:r>
         <w:rPr>
           <w:color w:val="FF0000"/>
         </w:rPr>
         <w:t>tmpl</w:t>
       </w:r>
+      <w:proofErr w:type="spellEnd"/>
     </w:p>
     <w:p>
       <w:pPr>
@@ -515,9 +578,11 @@
       <w:r>
         <w:t>中间的</w:t>
       </w:r>
+      <w:proofErr w:type="spellStart"/>
       <w:r>
         <w:t>xfrm</w:t>
       </w:r>
+      <w:proofErr w:type="spellEnd"/>
       <w:r>
         <w:t>的查询等操作除了将源地址改为</w:t>
       </w:r>
@@ -527,9 +592,11 @@
       <w:r>
         <w:t>与重新路由之外，其他</w:t>
       </w:r>
+      <w:proofErr w:type="spellStart"/>
       <w:r>
         <w:t>xfrm</w:t>
       </w:r>
+      <w:proofErr w:type="spellEnd"/>
       <w:r>
         <w:t>的很多处理是无用的，看起来有一些累赘与多余</w:t>
       </w:r>
@@ -570,14 +637,13 @@
         </w:rPr>
         <w:t>参考：</w:t>
       </w:r>
+      <w:proofErr w:type="spellStart"/>
       <w:r>
         <w:t>xfrm</w:t>
       </w:r>
-      <w:r>
-        <w:t>查询完后会再次进</w:t>
-      </w:r>
-      <w:r>
-        <w:t>行路由查询</w:t>
+      <w:proofErr w:type="spellEnd"/>
+      <w:r>
+        <w:t>查询完后会再次进行路由查询</w:t>
       </w:r>
     </w:p>
     <w:p>
@@ -698,24 +764,46 @@
         <w:ind w:firstLine="420"/>
         <w:jc w:val="left"/>
       </w:pPr>
+      <w:proofErr w:type="spellStart"/>
+      <w:proofErr w:type="gramStart"/>
       <w:r>
         <w:t>sel</w:t>
       </w:r>
+      <w:proofErr w:type="spellEnd"/>
+      <w:proofErr w:type="gramEnd"/>
       <w:r>
         <w:tab/>
       </w:r>
       <w:r>
         <w:tab/>
-        <w:t>src: HOA</w:t>
+      </w:r>
+      <w:proofErr w:type="spellStart"/>
+      <w:r>
+        <w:t>src</w:t>
+      </w:r>
+      <w:proofErr w:type="spellEnd"/>
+      <w:r>
+        <w:t>: HOA</w:t>
       </w:r>
       <w:r>
         <w:tab/>
-        <w:t>dst: CNA</w:t>
+      </w:r>
+      <w:proofErr w:type="spellStart"/>
+      <w:r>
+        <w:t>dst</w:t>
+      </w:r>
+      <w:proofErr w:type="spellEnd"/>
+      <w:r>
+        <w:t>: CNA</w:t>
       </w:r>
       <w:r>
         <w:tab/>
+      </w:r>
+      <w:proofErr w:type="spellStart"/>
+      <w:r>
         <w:t>dport</w:t>
       </w:r>
+      <w:proofErr w:type="spellEnd"/>
       <w:r>
         <w:tab/>
         <w:t>proto(optional)</w:t>
@@ -733,19 +821,38 @@
         <w:ind w:firstLine="420"/>
         <w:jc w:val="left"/>
       </w:pPr>
-      <w:r>
-        <w:t>tmpl:</w:t>
+      <w:proofErr w:type="spellStart"/>
+      <w:proofErr w:type="gramStart"/>
+      <w:r>
+        <w:t>tmpl</w:t>
+      </w:r>
+      <w:proofErr w:type="spellEnd"/>
+      <w:proofErr w:type="gramEnd"/>
+      <w:r>
+        <w:t>:</w:t>
       </w:r>
       <w:r>
         <w:tab/>
       </w:r>
       <w:bookmarkStart w:id="0" w:name="OLE_LINK1"/>
-      <w:r>
-        <w:t>src: COA1</w:t>
+      <w:proofErr w:type="spellStart"/>
+      <w:r>
+        <w:t>src</w:t>
+      </w:r>
+      <w:proofErr w:type="spellEnd"/>
+      <w:r>
+        <w:t>: COA1</w:t>
       </w:r>
       <w:r>
         <w:tab/>
-        <w:t>dst: HA</w:t>
+      </w:r>
+      <w:proofErr w:type="spellStart"/>
+      <w:r>
+        <w:t>dst</w:t>
+      </w:r>
+      <w:proofErr w:type="spellEnd"/>
+      <w:r>
+        <w:t>: HA</w:t>
       </w:r>
       <w:bookmarkEnd w:id="0"/>
       <w:r>
@@ -767,11 +874,27 @@
       </w:r>
       <w:r>
         <w:tab/>
-        <w:t>src: COA2</w:t>
+      </w:r>
+      <w:proofErr w:type="spellStart"/>
+      <w:r>
+        <w:t>src</w:t>
+      </w:r>
+      <w:proofErr w:type="spellEnd"/>
+      <w:r>
+        <w:t>: COA2</w:t>
       </w:r>
       <w:r>
         <w:tab/>
-        <w:t>dst: HA</w:t>
+      </w:r>
+      <w:proofErr w:type="spellStart"/>
+      <w:proofErr w:type="gramStart"/>
+      <w:r>
+        <w:t>dst</w:t>
+      </w:r>
+      <w:proofErr w:type="spellEnd"/>
+      <w:proofErr w:type="gramEnd"/>
+      <w:r>
+        <w:t>: HA</w:t>
       </w:r>
       <w:r>
         <w:tab/>
@@ -800,7 +923,14 @@
       </w:r>
       <w:r>
         <w:tab/>
-        <w:t>dst: HA</w:t>
+      </w:r>
+      <w:proofErr w:type="spellStart"/>
+      <w:r>
+        <w:t>dst</w:t>
+      </w:r>
+      <w:proofErr w:type="spellEnd"/>
+      <w:r>
+        <w:t>: HA</w:t>
       </w:r>
     </w:p>
     <w:p>
@@ -814,11 +944,27 @@
       </w:r>
       <w:r>
         <w:tab/>
-        <w:t>src: COA2</w:t>
+      </w:r>
+      <w:proofErr w:type="spellStart"/>
+      <w:r>
+        <w:t>src</w:t>
+      </w:r>
+      <w:proofErr w:type="spellEnd"/>
+      <w:r>
+        <w:t>: COA2</w:t>
       </w:r>
       <w:r>
         <w:tab/>
-        <w:t>dst: HA</w:t>
+      </w:r>
+      <w:proofErr w:type="spellStart"/>
+      <w:proofErr w:type="gramStart"/>
+      <w:r>
+        <w:t>dst</w:t>
+      </w:r>
+      <w:proofErr w:type="spellEnd"/>
+      <w:proofErr w:type="gramEnd"/>
+      <w:r>
+        <w:t>: HA</w:t>
       </w:r>
     </w:p>
     <w:p>
@@ -834,16 +980,18 @@
         <w:jc w:val="left"/>
       </w:pPr>
       <w:r>
-        <w:t>3.  HA:10.21.5.74</w:t>
-      </w:r>
-    </w:p>
-    <w:p>
-      <w:pPr>
-        <w:widowControl/>
-        <w:jc w:val="left"/>
-        <w:rPr>
-          <w:rFonts w:hint="eastAsia"/>
-        </w:rPr>
+        <w:t>3.  HA</w:t>
+      </w:r>
+      <w:proofErr w:type="gramStart"/>
+      <w:r>
+        <w:t>:10.21.5.74</w:t>
+      </w:r>
+      <w:proofErr w:type="gramEnd"/>
+    </w:p>
+    <w:p>
+      <w:pPr>
+        <w:widowControl/>
+        <w:jc w:val="left"/>
       </w:pPr>
       <w:r>
         <w:rPr>
@@ -857,9 +1005,6 @@
       <w:pPr>
         <w:widowControl/>
         <w:jc w:val="left"/>
-        <w:rPr>
-          <w:rFonts w:hint="eastAsia"/>
-        </w:rPr>
       </w:pPr>
       <w:r>
         <w:rPr>
@@ -873,66 +1018,42 @@
       <w:pPr>
         <w:widowControl/>
         <w:jc w:val="left"/>
+        <w:rPr>
+          <w:rFonts w:eastAsiaTheme="minorEastAsia" w:hint="eastAsia"/>
+        </w:rPr>
       </w:pPr>
       <w:r>
         <w:tab/>
-      </w:r>
-      <w:r>
-        <w:rPr>
-          <w:rFonts w:hint="eastAsia"/>
-        </w:rPr>
-        <w:t>C</w:t>
-      </w:r>
-      <w:r>
-        <w:t>N2</w:t>
-      </w:r>
-      <w:r>
-        <w:t>:10.21.5.81</w:t>
-      </w:r>
-    </w:p>
-    <w:p>
-      <w:pPr>
-        <w:widowControl/>
-        <w:jc w:val="left"/>
-        <w:rPr>
-          <w:rFonts w:hint="eastAsia"/>
-        </w:rPr>
-      </w:pPr>
-      <w:r>
-        <w:tab/>
-      </w:r>
-      <w:r>
         <w:t>CN</w:t>
       </w:r>
-      <w:r>
-        <w:rPr>
-          <w:rFonts w:hint="eastAsia"/>
-        </w:rPr>
-        <w:t>1</w:t>
-      </w:r>
+      <w:proofErr w:type="gramStart"/>
       <w:r>
         <w:t>:10.21.5.144</w:t>
       </w:r>
-    </w:p>
-    <w:p>
-      <w:pPr>
-        <w:widowControl/>
-        <w:jc w:val="left"/>
-        <w:rPr>
-          <w:rFonts w:hint="eastAsia"/>
-        </w:rPr>
-      </w:pPr>
-    </w:p>
-    <w:p>
-      <w:pPr>
-        <w:widowControl/>
-        <w:jc w:val="left"/>
-        <w:rPr>
-          <w:rFonts w:hint="eastAsia"/>
+      <w:proofErr w:type="gramEnd"/>
+    </w:p>
+    <w:p>
+      <w:pPr>
+        <w:widowControl/>
+        <w:jc w:val="left"/>
+        <w:rPr>
+          <w:rFonts w:eastAsiaTheme="minorEastAsia" w:hint="eastAsia"/>
         </w:rPr>
       </w:pPr>
       <w:bookmarkStart w:id="1" w:name="_GoBack"/>
       <w:bookmarkEnd w:id="1"/>
+    </w:p>
+    <w:p>
+      <w:pPr>
+        <w:widowControl/>
+        <w:jc w:val="left"/>
+      </w:pPr>
+    </w:p>
+    <w:p>
+      <w:pPr>
+        <w:widowControl/>
+        <w:jc w:val="left"/>
+      </w:pPr>
       <w:r>
         <w:t>S</w:t>
       </w:r>
@@ -948,90 +1069,180 @@
         <w:widowControl/>
         <w:ind w:firstLine="420"/>
         <w:jc w:val="left"/>
+      </w:pPr>
+      <w:proofErr w:type="spellStart"/>
+      <w:proofErr w:type="gramStart"/>
+      <w:r>
         <w:rPr>
           <w:rFonts w:hint="eastAsia"/>
         </w:rPr>
-      </w:pPr>
+        <w:t>src</w:t>
+      </w:r>
+      <w:proofErr w:type="spellEnd"/>
+      <w:proofErr w:type="gramEnd"/>
       <w:r>
         <w:rPr>
           <w:rFonts w:hint="eastAsia"/>
         </w:rPr>
-        <w:t>src: COA, dst: HA</w:t>
-      </w:r>
-    </w:p>
-    <w:p>
-      <w:pPr>
-        <w:widowControl/>
-        <w:jc w:val="left"/>
+        <w:t xml:space="preserve">: COA, </w:t>
+      </w:r>
+      <w:proofErr w:type="spellStart"/>
+      <w:r>
         <w:rPr>
           <w:rFonts w:hint="eastAsia"/>
         </w:rPr>
-      </w:pPr>
+        <w:t>dst</w:t>
+      </w:r>
+      <w:proofErr w:type="spellEnd"/>
       <w:r>
         <w:rPr>
           <w:rFonts w:hint="eastAsia"/>
         </w:rPr>
-        <w:t>policy:</w:t>
-      </w:r>
-    </w:p>
-    <w:p>
-      <w:pPr>
-        <w:widowControl/>
-        <w:jc w:val="left"/>
+        <w:t>: HA</w:t>
+      </w:r>
+    </w:p>
+    <w:p>
+      <w:pPr>
+        <w:widowControl/>
+        <w:jc w:val="left"/>
+      </w:pPr>
+      <w:proofErr w:type="gramStart"/>
+      <w:r>
         <w:rPr>
           <w:rFonts w:hint="eastAsia"/>
         </w:rPr>
-      </w:pPr>
+        <w:t>policy</w:t>
+      </w:r>
+      <w:proofErr w:type="gramEnd"/>
       <w:r>
         <w:rPr>
           <w:rFonts w:hint="eastAsia"/>
         </w:rPr>
-        <w:t>src: HOA; dst: CN1</w:t>
-      </w:r>
-    </w:p>
-    <w:p>
-      <w:pPr>
-        <w:widowControl/>
-        <w:jc w:val="left"/>
+        <w:t>:</w:t>
+      </w:r>
+    </w:p>
+    <w:p>
+      <w:pPr>
+        <w:widowControl/>
+        <w:ind w:firstLine="420"/>
+        <w:jc w:val="left"/>
+        <w:rPr>
+          <w:rFonts w:eastAsiaTheme="minorEastAsia"/>
+        </w:rPr>
+      </w:pPr>
+      <w:proofErr w:type="spellStart"/>
+      <w:proofErr w:type="gramStart"/>
+      <w:r>
         <w:rPr>
           <w:rFonts w:hint="eastAsia"/>
         </w:rPr>
-      </w:pPr>
+        <w:t>src</w:t>
+      </w:r>
+      <w:proofErr w:type="spellEnd"/>
+      <w:proofErr w:type="gramEnd"/>
       <w:r>
         <w:rPr>
           <w:rFonts w:hint="eastAsia"/>
         </w:rPr>
-        <w:t>tmpl:</w:t>
-      </w:r>
-    </w:p>
-    <w:p>
-      <w:pPr>
-        <w:widowControl/>
-        <w:jc w:val="left"/>
+        <w:t xml:space="preserve">: HOA; </w:t>
+      </w:r>
+      <w:proofErr w:type="spellStart"/>
+      <w:r>
         <w:rPr>
           <w:rFonts w:hint="eastAsia"/>
         </w:rPr>
-      </w:pPr>
+        <w:t>dst</w:t>
+      </w:r>
+      <w:proofErr w:type="spellEnd"/>
       <w:r>
         <w:rPr>
           <w:rFonts w:hint="eastAsia"/>
         </w:rPr>
+        <w:t>: CN</w:t>
+      </w:r>
+    </w:p>
+    <w:p>
+      <w:pPr>
+        <w:widowControl/>
+        <w:jc w:val="left"/>
+      </w:pPr>
+      <w:proofErr w:type="spellStart"/>
+      <w:proofErr w:type="gramStart"/>
+      <w:r>
+        <w:rPr>
+          <w:rFonts w:hint="eastAsia"/>
+        </w:rPr>
+        <w:t>tmpl</w:t>
+      </w:r>
+      <w:proofErr w:type="spellEnd"/>
+      <w:proofErr w:type="gramEnd"/>
+      <w:r>
+        <w:rPr>
+          <w:rFonts w:hint="eastAsia"/>
+        </w:rPr>
+        <w:t>:</w:t>
+      </w:r>
+    </w:p>
+    <w:p>
+      <w:pPr>
+        <w:widowControl/>
+        <w:jc w:val="left"/>
+        <w:rPr>
+          <w:rFonts w:eastAsiaTheme="minorEastAsia"/>
+        </w:rPr>
+      </w:pPr>
+      <w:r>
+        <w:rPr>
+          <w:rFonts w:hint="eastAsia"/>
+        </w:rPr>
         <w:tab/>
-        <w:t>src: coa; dst, ha.</w:t>
-      </w:r>
-    </w:p>
-    <w:p>
-      <w:pPr>
-        <w:widowControl/>
-        <w:jc w:val="left"/>
+      </w:r>
+      <w:proofErr w:type="spellStart"/>
+      <w:proofErr w:type="gramStart"/>
+      <w:r>
         <w:rPr>
           <w:rFonts w:hint="eastAsia"/>
         </w:rPr>
-      </w:pPr>
+        <w:t>src:</w:t>
+      </w:r>
+      <w:proofErr w:type="gramEnd"/>
+      <w:r>
+        <w:rPr>
+          <w:rFonts w:eastAsiaTheme="minorEastAsia" w:hint="eastAsia"/>
+        </w:rPr>
+        <w:t>COA</w:t>
+      </w:r>
+      <w:proofErr w:type="spellEnd"/>
       <w:r>
         <w:rPr>
           <w:rFonts w:hint="eastAsia"/>
         </w:rPr>
+        <w:t xml:space="preserve">; </w:t>
+      </w:r>
+      <w:proofErr w:type="spellStart"/>
+      <w:r>
+        <w:rPr>
+          <w:rFonts w:hint="eastAsia"/>
+        </w:rPr>
+        <w:t>dst</w:t>
+      </w:r>
+      <w:r>
+        <w:rPr>
+          <w:rFonts w:eastAsiaTheme="minorEastAsia" w:hint="eastAsia"/>
+        </w:rPr>
+        <w:t>:HA</w:t>
+      </w:r>
+      <w:proofErr w:type="spellEnd"/>
+    </w:p>
+    <w:p>
+      <w:pPr>
+        <w:widowControl/>
+        <w:jc w:val="left"/>
+      </w:pPr>
+      <w:r>
+        <w:rPr>
+          <w:rFonts w:hint="eastAsia"/>
+        </w:rPr>
         <w:t xml:space="preserve">  </w:t>
       </w:r>
     </w:p>
@@ -1039,43 +1250,49 @@
       <w:pPr>
         <w:widowControl/>
         <w:jc w:val="left"/>
-        <w:rPr>
-          <w:rFonts w:hint="eastAsia"/>
-        </w:rPr>
-      </w:pPr>
-    </w:p>
-    <w:p>
-      <w:pPr>
-        <w:widowControl/>
-        <w:jc w:val="left"/>
-        <w:rPr>
-          <w:rFonts w:hint="eastAsia"/>
-        </w:rPr>
-      </w:pPr>
-    </w:p>
-    <w:p>
-      <w:pPr>
-        <w:widowControl/>
-        <w:jc w:val="left"/>
-        <w:rPr>
-          <w:rFonts w:hint="eastAsia"/>
-        </w:rPr>
-      </w:pPr>
-    </w:p>
-    <w:p>
-      <w:pPr>
-        <w:widowControl/>
-        <w:jc w:val="left"/>
-      </w:pPr>
-      <w:r>
-        <w:t>4. ip</w:t>
-      </w:r>
+      </w:pPr>
+    </w:p>
+    <w:p>
+      <w:pPr>
+        <w:widowControl/>
+        <w:jc w:val="left"/>
+      </w:pPr>
+    </w:p>
+    <w:p>
+      <w:pPr>
+        <w:widowControl/>
+        <w:jc w:val="left"/>
+      </w:pPr>
+    </w:p>
+    <w:p>
+      <w:pPr>
+        <w:widowControl/>
+        <w:jc w:val="left"/>
+      </w:pPr>
+      <w:r>
+        <w:t xml:space="preserve">4. </w:t>
+      </w:r>
+      <w:proofErr w:type="spellStart"/>
+      <w:r>
+        <w:t>ip</w:t>
+      </w:r>
+      <w:proofErr w:type="spellEnd"/>
       <w:r>
         <w:t>地址配置（</w:t>
       </w:r>
       <w:r>
-        <w:t>in the "cngictrl.h”</w:t>
-      </w:r>
+        <w:t>in the "</w:t>
+      </w:r>
+      <w:proofErr w:type="spellStart"/>
+      <w:r>
+        <w:t>cngictrl.h</w:t>
+      </w:r>
+      <w:proofErr w:type="spellEnd"/>
+      <w:proofErr w:type="gramStart"/>
+      <w:r>
+        <w:t>”</w:t>
+      </w:r>
+      <w:proofErr w:type="gramEnd"/>
       <w:r>
         <w:t>）</w:t>
       </w:r>
@@ -1088,6 +1305,7 @@
       <w:r>
         <w:tab/>
       </w:r>
+      <w:proofErr w:type="gramStart"/>
       <w:r>
         <w:rPr>
           <w:rFonts w:ascii="Consolas;Liberation Mono;Courie" w:hAnsi="Consolas;Liberation Mono;Courie"/>
@@ -1097,19 +1315,30 @@
         </w:rPr>
         <w:t>char</w:t>
       </w:r>
+      <w:proofErr w:type="gramEnd"/>
       <w:r>
         <w:rPr>
           <w:color w:val="333333"/>
         </w:rPr>
         <w:t xml:space="preserve"> </w:t>
       </w:r>
+      <w:proofErr w:type="spellStart"/>
       <w:r>
         <w:rPr>
           <w:rFonts w:ascii="Consolas;Liberation Mono;Courie" w:hAnsi="Consolas;Liberation Mono;Courie"/>
           <w:color w:val="333333"/>
           <w:sz w:val="18"/>
         </w:rPr>
-        <w:t>staticipaddr[IDNUMS][</w:t>
+        <w:t>staticipaddr</w:t>
+      </w:r>
+      <w:proofErr w:type="spellEnd"/>
+      <w:r>
+        <w:rPr>
+          <w:rFonts w:ascii="Consolas;Liberation Mono;Courie" w:hAnsi="Consolas;Liberation Mono;Courie"/>
+          <w:color w:val="333333"/>
+          <w:sz w:val="18"/>
+        </w:rPr>
+        <w:t>[IDNUMS][</w:t>
       </w:r>
       <w:r>
         <w:rPr>
@@ -1327,20 +1556,36 @@
         <w:rPr>
           <w:color w:val="FF0000"/>
         </w:rPr>
-        <w:t>/* For the policy */</w:t>
-      </w:r>
-    </w:p>
-    <w:p>
-      <w:pPr>
-        <w:widowControl/>
-        <w:jc w:val="left"/>
-      </w:pPr>
+        <w:t xml:space="preserve">/* </w:t>
+      </w:r>
+      <w:proofErr w:type="gramStart"/>
       <w:r>
         <w:rPr>
           <w:color w:val="FF0000"/>
         </w:rPr>
+        <w:t>For</w:t>
+      </w:r>
+      <w:proofErr w:type="gramEnd"/>
+      <w:r>
+        <w:rPr>
+          <w:color w:val="FF0000"/>
+        </w:rPr>
+        <w:t xml:space="preserve"> the policy */</w:t>
+      </w:r>
+    </w:p>
+    <w:p>
+      <w:pPr>
+        <w:widowControl/>
+        <w:jc w:val="left"/>
+      </w:pPr>
+      <w:proofErr w:type="spellStart"/>
+      <w:r>
+        <w:rPr>
+          <w:color w:val="FF0000"/>
+        </w:rPr>
         <w:t>xfrm_user_tmpl</w:t>
       </w:r>
+      <w:proofErr w:type="spellEnd"/>
     </w:p>
     <w:p>
       <w:pPr>
@@ -1357,20 +1602,36 @@
         <w:rPr>
           <w:color w:val="FF0000"/>
         </w:rPr>
-        <w:t>/* For the state */</w:t>
-      </w:r>
-    </w:p>
-    <w:p>
-      <w:pPr>
-        <w:widowControl/>
-        <w:jc w:val="left"/>
-      </w:pPr>
+        <w:t xml:space="preserve">/* </w:t>
+      </w:r>
+      <w:proofErr w:type="gramStart"/>
       <w:r>
         <w:rPr>
           <w:color w:val="FF0000"/>
         </w:rPr>
+        <w:t>For</w:t>
+      </w:r>
+      <w:proofErr w:type="gramEnd"/>
+      <w:r>
+        <w:rPr>
+          <w:color w:val="FF0000"/>
+        </w:rPr>
+        <w:t xml:space="preserve"> the state */</w:t>
+      </w:r>
+    </w:p>
+    <w:p>
+      <w:pPr>
+        <w:widowControl/>
+        <w:jc w:val="left"/>
+      </w:pPr>
+      <w:proofErr w:type="spellStart"/>
+      <w:r>
+        <w:rPr>
+          <w:color w:val="FF0000"/>
+        </w:rPr>
         <w:t>xfrm_encap_tmpl</w:t>
       </w:r>
+      <w:proofErr w:type="spellEnd"/>
     </w:p>
     <w:p>
       <w:pPr>
@@ -1416,12 +1677,14 @@
         </w:rPr>
         <w:t>：</w:t>
       </w:r>
+      <w:proofErr w:type="spellStart"/>
       <w:r>
         <w:rPr>
           <w:color w:val="000000"/>
         </w:rPr>
         <w:t>ld</w:t>
       </w:r>
+      <w:proofErr w:type="spellEnd"/>
       <w:r>
         <w:rPr>
           <w:color w:val="000000"/>
@@ -1435,6 +1698,7 @@
         </w:rPr>
         <w:t>：</w:t>
       </w:r>
+      <w:proofErr w:type="gramStart"/>
       <w:r>
         <w:rPr>
           <w:color w:val="000000"/>
@@ -1448,6 +1712,7 @@
         <w:tab/>
         <w:t>13.5.2</w:t>
       </w:r>
+      <w:proofErr w:type="gramEnd"/>
     </w:p>
     <w:p>
       <w:pPr>
@@ -1489,12 +1754,14 @@
         </w:rPr>
         <w:t>的</w:t>
       </w:r>
+      <w:proofErr w:type="spellStart"/>
       <w:r>
         <w:rPr>
           <w:color w:val="000000"/>
         </w:rPr>
         <w:t>sel</w:t>
       </w:r>
+      <w:proofErr w:type="spellEnd"/>
       <w:r>
         <w:rPr>
           <w:color w:val="000000"/>
@@ -1518,12 +1785,14 @@
         </w:rPr>
         <w:t>通过</w:t>
       </w:r>
+      <w:proofErr w:type="spellStart"/>
       <w:r>
         <w:rPr>
           <w:color w:val="000000"/>
         </w:rPr>
         <w:t>tmpl</w:t>
       </w:r>
+      <w:proofErr w:type="spellEnd"/>
       <w:r>
         <w:rPr>
           <w:color w:val="000000"/>
@@ -1559,12 +1828,14 @@
         </w:rPr>
         <w:t>的</w:t>
       </w:r>
+      <w:proofErr w:type="spellStart"/>
       <w:r>
         <w:rPr>
           <w:color w:val="000000"/>
         </w:rPr>
         <w:t>sel</w:t>
       </w:r>
+      <w:proofErr w:type="spellEnd"/>
       <w:r>
         <w:rPr>
           <w:color w:val="000000"/>
@@ -1670,9 +1941,11 @@
       <w:r>
         <w:t>和</w:t>
       </w:r>
+      <w:proofErr w:type="spellStart"/>
       <w:r>
         <w:t>mn</w:t>
       </w:r>
+      <w:proofErr w:type="spellEnd"/>
       <w:r>
         <w:t>类似</w:t>
       </w:r>
@@ -1702,7 +1975,7 @@
 </file>
 
 <file path=word/numbering.xml><?xml version="1.0" encoding="utf-8"?>
-<w:numbering xmlns:wpc="http://schemas.microsoft.com/office/word/2010/wordprocessingCanvas" xmlns:mo="http://schemas.microsoft.com/office/mac/office/2008/main" xmlns:mc="http://schemas.openxmlformats.org/markup-compatibility/2006" xmlns:mv="urn:schemas-microsoft-com:mac:vml" xmlns:o="urn:schemas-microsoft-com:office:office" xmlns:r="http://schemas.openxmlformats.org/officeDocument/2006/relationships" xmlns:m="http://schemas.openxmlformats.org/officeDocument/2006/math" xmlns:v="urn:schemas-microsoft-com:vml" xmlns:wp14="http://schemas.microsoft.com/office/word/2010/wordprocessingDrawing" xmlns:wp="http://schemas.openxmlformats.org/drawingml/2006/wordprocessingDrawing" xmlns:w10="urn:schemas-microsoft-com:office:word" xmlns:w="http://schemas.openxmlformats.org/wordprocessingml/2006/main" xmlns:w14="http://schemas.microsoft.com/office/word/2010/wordml" xmlns:wpg="http://schemas.microsoft.com/office/word/2010/wordprocessingGroup" xmlns:wpi="http://schemas.microsoft.com/office/word/2010/wordprocessingInk" xmlns:wne="http://schemas.microsoft.com/office/word/2006/wordml" xmlns:wps="http://schemas.microsoft.com/office/word/2010/wordprocessingShape" mc:Ignorable="w14 wp14">
+<w:numbering xmlns:wpc="http://schemas.microsoft.com/office/word/2010/wordprocessingCanvas" xmlns:mc="http://schemas.openxmlformats.org/markup-compatibility/2006" xmlns:o="urn:schemas-microsoft-com:office:office" xmlns:r="http://schemas.openxmlformats.org/officeDocument/2006/relationships" xmlns:m="http://schemas.openxmlformats.org/officeDocument/2006/math" xmlns:v="urn:schemas-microsoft-com:vml" xmlns:wp14="http://schemas.microsoft.com/office/word/2010/wordprocessingDrawing" xmlns:wp="http://schemas.openxmlformats.org/drawingml/2006/wordprocessingDrawing" xmlns:w10="urn:schemas-microsoft-com:office:word" xmlns:w="http://schemas.openxmlformats.org/wordprocessingml/2006/main" xmlns:w14="http://schemas.microsoft.com/office/word/2010/wordml" xmlns:wpg="http://schemas.microsoft.com/office/word/2010/wordprocessingGroup" xmlns:wpi="http://schemas.microsoft.com/office/word/2010/wordprocessingInk" xmlns:wne="http://schemas.microsoft.com/office/word/2006/wordml" xmlns:wps="http://schemas.microsoft.com/office/word/2010/wordprocessingShape" mc:Ignorable="w14 wp14">
   <w:abstractNum w:abstractNumId="0">
     <w:nsid w:val="0DCE4F25"/>
     <w:multiLevelType w:val="multilevel"/>
@@ -2315,7 +2588,7 @@
     </w:rPrDefault>
     <w:pPrDefault/>
   </w:docDefaults>
-  <w:latentStyles w:defLockedState="0" w:defUIPriority="99" w:defSemiHidden="1" w:defUnhideWhenUsed="1" w:defQFormat="0" w:count="276">
+  <w:latentStyles w:defLockedState="0" w:defUIPriority="99" w:defSemiHidden="1" w:defUnhideWhenUsed="1" w:defQFormat="0" w:count="267">
     <w:lsdException w:name="Normal" w:semiHidden="0" w:uiPriority="0" w:unhideWhenUsed="0" w:qFormat="1"/>
     <w:lsdException w:name="heading 1" w:semiHidden="0" w:uiPriority="9" w:unhideWhenUsed="0" w:qFormat="1"/>
     <w:lsdException w:name="heading 2" w:uiPriority="9" w:qFormat="1"/>
@@ -2560,8 +2833,8 @@
       <w:rFonts w:cs="Lohit Hindi"/>
     </w:rPr>
   </w:style>
-  <w:style w:type="paragraph" w:customStyle="1" w:styleId="Caption">
-    <w:name w:val="Caption"/>
+  <w:style w:type="paragraph" w:customStyle="1" w:styleId="1">
+    <w:name w:val="题注1"/>
     <w:basedOn w:val="a"/>
     <w:pPr>
       <w:suppressLineNumbers/>
@@ -2583,8 +2856,8 @@
       <w:rFonts w:cs="Lohit Hindi"/>
     </w:rPr>
   </w:style>
-  <w:style w:type="paragraph" w:customStyle="1" w:styleId="Header">
-    <w:name w:val="Header"/>
+  <w:style w:type="paragraph" w:customStyle="1" w:styleId="10">
+    <w:name w:val="页眉1"/>
     <w:basedOn w:val="a"/>
     <w:pPr>
       <w:suppressLineNumbers/>
@@ -2602,8 +2875,8 @@
       <w:szCs w:val="18"/>
     </w:rPr>
   </w:style>
-  <w:style w:type="paragraph" w:customStyle="1" w:styleId="Footer">
-    <w:name w:val="Footer"/>
+  <w:style w:type="paragraph" w:customStyle="1" w:styleId="11">
+    <w:name w:val="页脚1"/>
     <w:basedOn w:val="a"/>
     <w:pPr>
       <w:suppressLineNumbers/>
@@ -2637,7 +2910,7 @@
 </file>
 
 <file path=word/stylesWithEffects.xml><?xml version="1.0" encoding="utf-8"?>
-<w:styles xmlns:wpc="http://schemas.microsoft.com/office/word/2010/wordprocessingCanvas" xmlns:mo="http://schemas.microsoft.com/office/mac/office/2008/main" xmlns:mc="http://schemas.openxmlformats.org/markup-compatibility/2006" xmlns:mv="urn:schemas-microsoft-com:mac:vml" xmlns:o="urn:schemas-microsoft-com:office:office" xmlns:r="http://schemas.openxmlformats.org/officeDocument/2006/relationships" xmlns:m="http://schemas.openxmlformats.org/officeDocument/2006/math" xmlns:v="urn:schemas-microsoft-com:vml" xmlns:wp14="http://schemas.microsoft.com/office/word/2010/wordprocessingDrawing" xmlns:wp="http://schemas.openxmlformats.org/drawingml/2006/wordprocessingDrawing" xmlns:w10="urn:schemas-microsoft-com:office:word" xmlns:w="http://schemas.openxmlformats.org/wordprocessingml/2006/main" xmlns:w14="http://schemas.microsoft.com/office/word/2010/wordml" xmlns:wpg="http://schemas.microsoft.com/office/word/2010/wordprocessingGroup" xmlns:wpi="http://schemas.microsoft.com/office/word/2010/wordprocessingInk" xmlns:wne="http://schemas.microsoft.com/office/word/2006/wordml" xmlns:wps="http://schemas.microsoft.com/office/word/2010/wordprocessingShape" mc:Ignorable="w14 wp14">
+<w:styles xmlns:wpc="http://schemas.microsoft.com/office/word/2010/wordprocessingCanvas" xmlns:mc="http://schemas.openxmlformats.org/markup-compatibility/2006" xmlns:o="urn:schemas-microsoft-com:office:office" xmlns:r="http://schemas.openxmlformats.org/officeDocument/2006/relationships" xmlns:m="http://schemas.openxmlformats.org/officeDocument/2006/math" xmlns:v="urn:schemas-microsoft-com:vml" xmlns:wp14="http://schemas.microsoft.com/office/word/2010/wordprocessingDrawing" xmlns:wp="http://schemas.openxmlformats.org/drawingml/2006/wordprocessingDrawing" xmlns:w10="urn:schemas-microsoft-com:office:word" xmlns:w="http://schemas.openxmlformats.org/wordprocessingml/2006/main" xmlns:w14="http://schemas.microsoft.com/office/word/2010/wordml" xmlns:wpg="http://schemas.microsoft.com/office/word/2010/wordprocessingGroup" xmlns:wpi="http://schemas.microsoft.com/office/word/2010/wordprocessingInk" xmlns:wne="http://schemas.microsoft.com/office/word/2006/wordml" xmlns:wps="http://schemas.microsoft.com/office/word/2010/wordprocessingShape" mc:Ignorable="w14 wp14">
   <w:docDefaults>
     <w:rPrDefault>
       <w:rPr>
@@ -2650,7 +2923,7 @@
     </w:rPrDefault>
     <w:pPrDefault/>
   </w:docDefaults>
-  <w:latentStyles w:defLockedState="0" w:defUIPriority="99" w:defSemiHidden="1" w:defUnhideWhenUsed="1" w:defQFormat="0" w:count="276">
+  <w:latentStyles w:defLockedState="0" w:defUIPriority="99" w:defSemiHidden="1" w:defUnhideWhenUsed="1" w:defQFormat="0" w:count="267">
     <w:lsdException w:name="Normal" w:semiHidden="0" w:uiPriority="0" w:unhideWhenUsed="0" w:qFormat="1"/>
     <w:lsdException w:name="heading 1" w:semiHidden="0" w:uiPriority="9" w:unhideWhenUsed="0" w:qFormat="1"/>
     <w:lsdException w:name="heading 2" w:uiPriority="9" w:qFormat="1"/>

</xml_diff>